<commit_message>
Changed mineral model & texture New Wall class as a Static Structure Built wall perimiter around each player's base
</commit_message>
<xml_diff>
--- a/DefiantWorldsGame/Testing/Part 2a.docx
+++ b/DefiantWorldsGame/Testing/Part 2a.docx
@@ -104,8 +104,6 @@
         </w:rPr>
         <w:t>Validation &amp; Verification</w:t>
       </w:r>
-      <w:bookmarkStart w:id="0" w:name="_GoBack"/>
-      <w:bookmarkEnd w:id="0"/>
       <w:r>
         <w:rPr>
           <w:b/>
@@ -860,13 +858,7 @@
         <w:rPr>
           <w:b/>
         </w:rPr>
-        <w:t>Integration</w:t>
-      </w:r>
-      <w:r>
-        <w:rPr>
-          <w:b/>
-        </w:rPr>
-        <w:t xml:space="preserve"> Importance</w:t>
+        <w:t>Integration Importance</w:t>
       </w:r>
       <w:r>
         <w:rPr>
@@ -1485,13 +1477,7 @@
         <w:rPr>
           <w:b/>
         </w:rPr>
-        <w:t>Test Scripts</w:t>
-      </w:r>
-      <w:r>
-        <w:rPr>
-          <w:b/>
-        </w:rPr>
-        <w:t xml:space="preserve"> Importance</w:t>
+        <w:t>Test Scripts Importance</w:t>
       </w:r>
       <w:r>
         <w:rPr>
@@ -2891,13 +2877,7 @@
           <w:b/>
         </w:rPr>
         <w:lastRenderedPageBreak/>
-        <w:t>Launch Attack</w:t>
-      </w:r>
-      <w:r>
-        <w:rPr>
-          <w:b/>
-        </w:rPr>
-        <w:t xml:space="preserve"> Use Case Test Script</w:t>
+        <w:t>Launch Attack Use Case Test Script</w:t>
       </w:r>
     </w:p>
     <w:tbl>
@@ -3135,7 +3115,19 @@
               <w:rPr>
                 <w:sz w:val="24"/>
               </w:rPr>
-              <w:t>The asks how many ships the player wants to commit</w:t>
+              <w:t>The</w:t>
+            </w:r>
+            <w:r>
+              <w:rPr>
+                <w:sz w:val="24"/>
+              </w:rPr>
+              <w:t xml:space="preserve"> game</w:t>
+            </w:r>
+            <w:r>
+              <w:rPr>
+                <w:sz w:val="24"/>
+              </w:rPr>
+              <w:t xml:space="preserve"> asks how many ships the player wants to commit</w:t>
             </w:r>
           </w:p>
         </w:tc>
@@ -3379,6 +3371,8 @@
               </w:rPr>
               <w:t>The player chooses to cancel the attack</w:t>
             </w:r>
+            <w:bookmarkStart w:id="0" w:name="_GoBack"/>
+            <w:bookmarkEnd w:id="0"/>
           </w:p>
         </w:tc>
         <w:tc>
@@ -3537,8 +3531,6 @@
     </w:r>
     <w:r>
       <w:tab/>
-    </w:r>
-    <w:r>
       <w:t>Computer Games Development</w:t>
     </w:r>
     <w:r>

</xml_diff>

<commit_message>
PDF version of final draft First implementation of spherical camera
</commit_message>
<xml_diff>
--- a/DefiantWorldsGame/Testing/Part 2a.docx
+++ b/DefiantWorldsGame/Testing/Part 2a.docx
@@ -28,19 +28,6 @@
         <w:tabs>
           <w:tab w:val="left" w:pos="2780"/>
         </w:tabs>
-        <w:jc w:val="center"/>
-        <w:rPr>
-          <w:b/>
-          <w:sz w:val="36"/>
-          <w:u w:val="single"/>
-        </w:rPr>
-      </w:pPr>
-    </w:p>
-    <w:p>
-      <w:pPr>
-        <w:tabs>
-          <w:tab w:val="left" w:pos="2780"/>
-        </w:tabs>
         <w:rPr>
           <w:b/>
           <w:sz w:val="32"/>
@@ -223,11 +210,11 @@
         <w:br/>
       </w:r>
       <w:r>
-        <w:t xml:space="preserve">                System testing involves testing the entire solution as a whole; there is no separation of units, or integrating small sections with other small sections which take place. This is – usually – the </w:t>
+        <w:t xml:space="preserve">                System testing involves testing the entire solution as a whole; there is no separation of units, or integrating small sections with other small sections which take place. This is – usually – the final phase of testing, as it begins small (with unit testing for example) and ends big. Once all the units are confirmed as working, and units work with other small units through integration, then it </w:t>
       </w:r>
       <w:r>
         <w:lastRenderedPageBreak/>
-        <w:t>final phase of testing, as it begins small (with unit testing for example) and ends big. Once all the units are confirmed as working, and units work with other small units through integration, then it makes logical sense to carry out a full test to see how everything integrates as a whole. In our game, we will test the game from start to finish ensuring that the game responds to the user’s input, entities interact with one another, saving and loading occurs as expected, a test to ensure that there is a victory condition, and so on.</w:t>
+        <w:t>makes logical sense to carry out a full test to see how everything integrates as a whole. In our game, we will test the game from start to finish ensuring that the game responds to the user’s input, entities interact with one another, saving and loading occurs as expected, a test to ensure that there is a victory condition, and so on.</w:t>
       </w:r>
     </w:p>
     <w:p>
@@ -808,7 +795,6 @@
         <w:rPr>
           <w:b/>
         </w:rPr>
-        <w:lastRenderedPageBreak/>
         <w:t>Contingency Plan</w:t>
       </w:r>
       <w:r>
@@ -819,7 +805,11 @@
         <w:t xml:space="preserve">               </w:t>
       </w:r>
       <w:r>
-        <w:t>If the units fail to function as expected, and it is in an unfixable state, then we will have to remove ground functionality and focus on the space unit interactions and combat. If it is in a fixable state then we will reduce functionality in order to present the final working product in a playable state.</w:t>
+        <w:t xml:space="preserve">If the units fail to function as expected, and it is in an unfixable state, then we will have to </w:t>
+      </w:r>
+      <w:r>
+        <w:lastRenderedPageBreak/>
+        <w:t>remove ground functionality and focus on the space unit interactions and combat. If it is in a fixable state then we will reduce functionality in order to present the final working product in a playable state.</w:t>
       </w:r>
     </w:p>
     <w:p>
@@ -1226,8 +1216,24 @@
           </w:tcPr>
           <w:p>
             <w:r>
+              <w:t>6</w:t>
+            </w:r>
+          </w:p>
+        </w:tc>
+        <w:tc>
+          <w:tcPr>
+            <w:tcW w:w="2254" w:type="dxa"/>
+          </w:tcPr>
+          <w:p>
+            <w:pPr>
+              <w:cnfStyle w:val="000000000000" w:firstRow="0" w:lastRow="0" w:firstColumn="0" w:lastColumn="0" w:oddVBand="0" w:evenVBand="0" w:oddHBand="0" w:evenHBand="0" w:firstRowFirstColumn="0" w:firstRowLastColumn="0" w:lastRowFirstColumn="0" w:lastRowLastColumn="0"/>
+            </w:pPr>
+            <w:r>
+              <w:t xml:space="preserve">Once the second target has been shot, </w:t>
+            </w:r>
+            <w:r>
               <w:lastRenderedPageBreak/>
-              <w:t>6</w:t>
+              <w:t>a smoke system should emit from the target</w:t>
             </w:r>
           </w:p>
         </w:tc>
@@ -1240,7 +1246,12 @@
               <w:cnfStyle w:val="000000000000" w:firstRow="0" w:lastRow="0" w:firstColumn="0" w:lastColumn="0" w:oddVBand="0" w:evenVBand="0" w:oddHBand="0" w:evenHBand="0" w:firstRowFirstColumn="0" w:firstRowLastColumn="0" w:lastRowFirstColumn="0" w:lastRowLastColumn="0"/>
             </w:pPr>
             <w:r>
-              <w:t>Once the second target has been shot, a smoke system should emit from the target</w:t>
+              <w:lastRenderedPageBreak/>
+              <w:t xml:space="preserve">This test is to ensure that multiple instance </w:t>
+            </w:r>
+            <w:r>
+              <w:lastRenderedPageBreak/>
+              <w:t>of multiple particle systems are supported, and that the performance of the program is not affected</w:t>
             </w:r>
           </w:p>
         </w:tc>
@@ -1253,20 +1264,12 @@
               <w:cnfStyle w:val="000000000000" w:firstRow="0" w:lastRow="0" w:firstColumn="0" w:lastColumn="0" w:oddVBand="0" w:evenVBand="0" w:oddHBand="0" w:evenHBand="0" w:firstRowFirstColumn="0" w:firstRowLastColumn="0" w:lastRowFirstColumn="0" w:lastRowLastColumn="0"/>
             </w:pPr>
             <w:r>
-              <w:t>This test is to ensure that multiple instance of multiple particle systems are supported, and that the performance of the program is not affected</w:t>
-            </w:r>
-          </w:p>
-        </w:tc>
-        <w:tc>
-          <w:tcPr>
-            <w:tcW w:w="2254" w:type="dxa"/>
-          </w:tcPr>
-          <w:p>
-            <w:pPr>
-              <w:cnfStyle w:val="000000000000" w:firstRow="0" w:lastRow="0" w:firstColumn="0" w:lastColumn="0" w:oddVBand="0" w:evenVBand="0" w:oddHBand="0" w:evenHBand="0" w:firstRowFirstColumn="0" w:firstRowLastColumn="0" w:lastRowFirstColumn="0" w:lastRowLastColumn="0"/>
-            </w:pPr>
-            <w:r>
-              <w:t xml:space="preserve">Smoke particle systems should be updating on both targets without a significant hit to frame rate </w:t>
+              <w:lastRenderedPageBreak/>
+              <w:t xml:space="preserve">Smoke particle systems should be </w:t>
+            </w:r>
+            <w:r>
+              <w:lastRenderedPageBreak/>
+              <w:t xml:space="preserve">updating on both targets without a significant hit to frame rate </w:t>
             </w:r>
           </w:p>
         </w:tc>
@@ -1282,6 +1285,7 @@
           </w:tcPr>
           <w:p>
             <w:r>
+              <w:lastRenderedPageBreak/>
               <w:t>7</w:t>
             </w:r>
           </w:p>
@@ -1421,10 +1425,7 @@
     </w:p>
     <w:p>
       <w:r>
-        <w:t>Finally, a combined test stub for the two modules will need to be developed for integration testing. This test harness will be constructed in order to facilitate testing of both the vehicle and particle system functionality with each other, for example explosion systems resulting from vehicle attacks, as well as ensuring that modules have not affected each other in unforeseen way (e.g. vehicle attack particle systems affecting movement)</w:t>
-      </w:r>
-      <w:r>
-        <w:t>.</w:t>
+        <w:t>Finally, a combined test stub for the two modules will need to be developed for integration testing. This test harness will be constructed in order to facilitate testing of both the vehicle and particle system functionality with each other, for example explosion systems resulting from vehicle attacks, as well as ensuring that modules have not affected each other in unforeseen way (e.g. vehicle attack particle systems affecting movement).</w:t>
       </w:r>
     </w:p>
     <w:p/>
@@ -1447,7 +1448,6 @@
           <w:b/>
           <w:sz w:val="28"/>
         </w:rPr>
-        <w:lastRenderedPageBreak/>
         <w:t>Test Scripts</w:t>
       </w:r>
       <w:r>
@@ -1476,7 +1476,11 @@
       </w:r>
       <w:proofErr w:type="gramEnd"/>
       <w:r>
-        <w:t xml:space="preserve"> is important that the system functions as outlined by the client. Test Scripts will help to ensure that what we have produced is in-line with what has been specified in the design documentation. The design documentation in question is centred on the Test Cases from the Use Case diagram.</w:t>
+        <w:t xml:space="preserve"> is important that the system functions as outlined by the client. Test Scripts will help to </w:t>
+      </w:r>
+      <w:r>
+        <w:lastRenderedPageBreak/>
+        <w:t>ensure that what we have produced is in-line with what has been specified in the design documentation. The design documentation in question is centred on the Test Cases from the Use Case diagram.</w:t>
       </w:r>
     </w:p>
     <w:p>
@@ -2312,7 +2316,6 @@
         <w:rPr>
           <w:b/>
         </w:rPr>
-        <w:lastRenderedPageBreak/>
         <w:t>Build Units Use Case Test Script</w:t>
       </w:r>
     </w:p>
@@ -2411,6 +2414,7 @@
               <w:rPr>
                 <w:sz w:val="24"/>
               </w:rPr>
+              <w:lastRenderedPageBreak/>
               <w:t>1</w:t>
             </w:r>
           </w:p>

</xml_diff>